<commit_message>
ændret data til ints, fået datetime
</commit_message>
<xml_diff>
--- a/afl3.docx
+++ b/afl3.docx
@@ -207,8 +207,6 @@
         </w:rPr>
         <w:t>https://github.com/ZuperZam/SoftwareTest3</w:t>
       </w:r>
-      <w:bookmarkStart w:id="0" w:name="_GoBack"/>
-      <w:bookmarkEnd w:id="0"/>
       <w:r>
         <w:rPr>
           <w:lang w:val="en-US"/>
@@ -228,20 +226,12 @@
         </w:rPr>
         <w:t xml:space="preserve"> </w:t>
       </w:r>
-      <w:hyperlink r:id="rId4" w:tgtFrame="_blank" w:history="1">
-        <w:r>
-          <w:rPr>
-            <w:rStyle w:val="Hyperlink"/>
-            <w:rFonts w:ascii="Helvetica" w:hAnsi="Helvetica"/>
-            <w:color w:val="365899"/>
-            <w:sz w:val="18"/>
-            <w:szCs w:val="18"/>
-            <w:shd w:val="clear" w:color="auto" w:fill="F1F0F0"/>
-            <w:lang w:val="en-US"/>
-          </w:rPr>
-          <w:t>http://ci3.ase.au.dk:8080/job/Gruppe6_Aflevering1/</w:t>
-        </w:r>
-      </w:hyperlink>
+      <w:r>
+        <w:rPr>
+          <w:lang w:val="en-US"/>
+        </w:rPr>
+        <w:t>http://ci3.ase.au.dk:8080/job/Gruppe6_Aflevering3_UnitTest+Coverage/</w:t>
+      </w:r>
     </w:p>
     <w:p>
       <w:pPr>
@@ -249,6 +239,8 @@
           <w:lang w:val="en-US"/>
         </w:rPr>
       </w:pPr>
+      <w:bookmarkStart w:id="0" w:name="_GoBack"/>
+      <w:bookmarkEnd w:id="0"/>
     </w:p>
     <w:sectPr>
       <w:pgSz w:w="11906" w:h="16838"/>

</xml_diff>